<commit_message>
Edited the example user case a bit.
</commit_message>
<xml_diff>
--- a/doc/UserTestCase.docx
+++ b/doc/UserTestCase.docx
@@ -295,7 +295,35 @@
                 <w:rFonts w:ascii="AppleGothic" w:eastAsia="AppleGothic" w:hAnsi="AppleGothic"/>
                 <w:lang w:val="en-CA"/>
               </w:rPr>
-              <w:t>There will be +1 Mood events, our mood even is shown of following users</w:t>
+              <w:t>There will be +1 Mood events and</w:t>
+            </w:r>
+            <w:r>
+              <w:rPr>
+                <w:rFonts w:ascii="AppleGothic" w:eastAsia="AppleGothic" w:hAnsi="AppleGothic"/>
+                <w:lang w:val="en-CA"/>
+              </w:rPr>
+              <w:t xml:space="preserve"> our</w:t>
+            </w:r>
+            <w:r>
+              <w:rPr>
+                <w:rFonts w:ascii="AppleGothic" w:eastAsia="AppleGothic" w:hAnsi="AppleGothic"/>
+                <w:lang w:val="en-CA"/>
+              </w:rPr>
+              <w:t xml:space="preserve"> new</w:t>
+            </w:r>
+            <w:r>
+              <w:rPr>
+                <w:rFonts w:ascii="AppleGothic" w:eastAsia="AppleGothic" w:hAnsi="AppleGothic"/>
+                <w:lang w:val="en-CA"/>
+              </w:rPr>
+              <w:t xml:space="preserve"> mood even</w:t>
+            </w:r>
+            <w:r>
+              <w:rPr>
+                <w:rFonts w:ascii="AppleGothic" w:eastAsia="AppleGothic" w:hAnsi="AppleGothic"/>
+                <w:lang w:val="en-CA"/>
+              </w:rPr>
+              <w:t>t is shown to the users who are following the logged in profile.</w:t>
             </w:r>
           </w:p>
           <w:p>
@@ -347,7 +375,21 @@
                 <w:rFonts w:ascii="AppleGothic" w:eastAsia="AppleGothic" w:hAnsi="AppleGothic"/>
                 <w:lang w:val="en-CA"/>
               </w:rPr>
-              <w:t>The user selects “Add Mood”, fills out the parameters, clicks ‘Set Mood”. Total Mood events increases by 1 for the user</w:t>
+              <w:t>The user selects “Add Mood”, fills</w:t>
+            </w:r>
+            <w:r>
+              <w:rPr>
+                <w:rFonts w:ascii="AppleGothic" w:eastAsia="AppleGothic" w:hAnsi="AppleGothic"/>
+                <w:lang w:val="en-CA"/>
+              </w:rPr>
+              <w:t xml:space="preserve"> out the parameters, clicks ‘Add</w:t>
+            </w:r>
+            <w:r>
+              <w:rPr>
+                <w:rFonts w:ascii="AppleGothic" w:eastAsia="AppleGothic" w:hAnsi="AppleGothic"/>
+                <w:lang w:val="en-CA"/>
+              </w:rPr>
+              <w:t xml:space="preserve"> Mood”. Total Mood events increases by 1 for the user</w:t>
             </w:r>
           </w:p>
           <w:p>
@@ -399,7 +441,21 @@
                 <w:rFonts w:ascii="AppleGothic" w:eastAsia="AppleGothic" w:hAnsi="AppleGothic"/>
                 <w:lang w:val="en-CA"/>
               </w:rPr>
-              <w:t>The user doesn’t fill in the required parameters and attempts to select “Set Mood”. If offline, Geolocation will not be selectable and mood will not be added to following’s list (until they come online)</w:t>
+              <w:t>The user doesn’t fill in the required para</w:t>
+            </w:r>
+            <w:r>
+              <w:rPr>
+                <w:rFonts w:ascii="AppleGothic" w:eastAsia="AppleGothic" w:hAnsi="AppleGothic"/>
+                <w:lang w:val="en-CA"/>
+              </w:rPr>
+              <w:t>meters and attempts to select “Add</w:t>
+            </w:r>
+            <w:r>
+              <w:rPr>
+                <w:rFonts w:ascii="AppleGothic" w:eastAsia="AppleGothic" w:hAnsi="AppleGothic"/>
+                <w:lang w:val="en-CA"/>
+              </w:rPr>
+              <w:t xml:space="preserve"> Mood”. If offline, Geolocation will not be selectable and mood will not be added to following’s list (until they come online)</w:t>
             </w:r>
           </w:p>
           <w:p>
@@ -451,23 +507,35 @@
                 <w:rFonts w:ascii="AppleGothic" w:eastAsia="AppleGothic" w:hAnsi="AppleGothic"/>
                 <w:lang w:val="en-CA"/>
               </w:rPr>
-              <w:t>A message pops up</w:t>
-            </w:r>
-            <w:proofErr w:type="gramStart"/>
-            <w:r>
-              <w:rPr>
-                <w:rFonts w:ascii="AppleGothic" w:eastAsia="AppleGothic" w:hAnsi="AppleGothic"/>
-                <w:lang w:val="en-CA"/>
-              </w:rPr>
-              <w:t>: ”You</w:t>
-            </w:r>
-            <w:proofErr w:type="gramEnd"/>
-            <w:r>
-              <w:rPr>
-                <w:rFonts w:ascii="AppleGothic" w:eastAsia="AppleGothic" w:hAnsi="AppleGothic"/>
-                <w:lang w:val="en-CA"/>
-              </w:rPr>
-              <w:t xml:space="preserve"> need to fill in the required parameters” If offline and attempt to select Geolocation, a message will pop up “No WIFI, connect get location”</w:t>
+              <w:t>A message pops up: ”You need to fill in the required parameters”</w:t>
+            </w:r>
+            <w:r>
+              <w:rPr>
+                <w:rFonts w:ascii="AppleGothic" w:eastAsia="AppleGothic" w:hAnsi="AppleGothic"/>
+                <w:lang w:val="en-CA"/>
+              </w:rPr>
+              <w:t>.</w:t>
+            </w:r>
+            <w:r>
+              <w:rPr>
+                <w:rFonts w:ascii="AppleGothic" w:eastAsia="AppleGothic" w:hAnsi="AppleGothic"/>
+                <w:lang w:val="en-CA"/>
+              </w:rPr>
+              <w:t xml:space="preserve"> If offline and attempt to select Geolocation, a message will pop up “No WIFI, connect </w:t>
+            </w:r>
+            <w:r>
+              <w:rPr>
+                <w:rFonts w:ascii="AppleGothic" w:eastAsia="AppleGothic" w:hAnsi="AppleGothic"/>
+                <w:lang w:val="en-CA"/>
+              </w:rPr>
+              <w:t xml:space="preserve">to </w:t>
+            </w:r>
+            <w:r>
+              <w:rPr>
+                <w:rFonts w:ascii="AppleGothic" w:eastAsia="AppleGothic" w:hAnsi="AppleGothic"/>
+                <w:lang w:val="en-CA"/>
+              </w:rPr>
+              <w:t>get location”</w:t>
             </w:r>
           </w:p>
           <w:p>
@@ -529,21 +597,28 @@
                 <w:lang w:val="en-CA"/>
               </w:rPr>
             </w:pPr>
-            <w:proofErr w:type="spellStart"/>
-            <w:r>
-              <w:rPr>
-                <w:rFonts w:ascii="AppleGothic" w:eastAsia="AppleGothic" w:hAnsi="AppleGothic"/>
-                <w:lang w:val="en-CA"/>
-              </w:rPr>
-              <w:t>Deletable</w:t>
-            </w:r>
-            <w:proofErr w:type="spellEnd"/>
-            <w:r>
-              <w:rPr>
-                <w:rFonts w:ascii="AppleGothic" w:eastAsia="AppleGothic" w:hAnsi="AppleGothic"/>
-                <w:lang w:val="en-CA"/>
-              </w:rPr>
-              <w:t xml:space="preserve"> after being set</w:t>
+            <w:r>
+              <w:rPr>
+                <w:rFonts w:ascii="AppleGothic" w:eastAsia="AppleGothic" w:hAnsi="AppleGothic"/>
+                <w:lang w:val="en-CA"/>
+              </w:rPr>
+              <w:t>Delet</w:t>
+            </w:r>
+            <w:r>
+              <w:rPr>
+                <w:rFonts w:ascii="AppleGothic" w:eastAsia="AppleGothic" w:hAnsi="AppleGothic"/>
+                <w:lang w:val="en-CA"/>
+              </w:rPr>
+              <w:t>a</w:t>
+            </w:r>
+            <w:bookmarkStart w:id="0" w:name="_GoBack"/>
+            <w:bookmarkEnd w:id="0"/>
+            <w:r>
+              <w:rPr>
+                <w:rFonts w:ascii="AppleGothic" w:eastAsia="AppleGothic" w:hAnsi="AppleGothic"/>
+                <w:lang w:val="en-CA"/>
+              </w:rPr>
+              <w:t>ble after being set</w:t>
             </w:r>
           </w:p>
           <w:p>
@@ -590,7 +665,7 @@
       <w:r>
         <w:rPr>
           <w:rFonts w:ascii="AppleGothic" w:eastAsia="AppleGothic" w:hAnsi="AppleGothic"/>
-          <w:lang w:val="en-CA"/>
+          <w:noProof/>
         </w:rPr>
         <w:lastRenderedPageBreak/>
         <w:drawing>
@@ -642,12 +717,10 @@
     <w:p>
       <w:pPr>
         <w:rPr>
-          <w:rFonts w:ascii="AppleGothic" w:eastAsia="AppleGothic" w:hAnsi="AppleGothic" w:hint="eastAsia"/>
+          <w:rFonts w:ascii="AppleGothic" w:eastAsia="AppleGothic" w:hAnsi="AppleGothic"/>
           <w:lang w:val="en-CA"/>
         </w:rPr>
       </w:pPr>
-      <w:bookmarkStart w:id="0" w:name="_GoBack"/>
-      <w:bookmarkEnd w:id="0"/>
     </w:p>
     <w:sectPr>
       <w:pgSz w:w="12240" w:h="15840"/>
@@ -672,7 +745,7 @@
     </w:rPrDefault>
     <w:pPrDefault/>
   </w:docDefaults>
-  <w:latentStyles w:defLockedState="0" w:defUIPriority="99" w:defSemiHidden="0" w:defUnhideWhenUsed="0" w:defQFormat="0" w:count="380">
+  <w:latentStyles w:defLockedState="0" w:defUIPriority="99" w:defSemiHidden="0" w:defUnhideWhenUsed="0" w:defQFormat="0" w:count="382">
     <w:lsdException w:name="Normal" w:uiPriority="0" w:qFormat="1"/>
     <w:lsdException w:name="heading 1" w:uiPriority="9" w:qFormat="1"/>
     <w:lsdException w:name="heading 2" w:semiHidden="1" w:uiPriority="9" w:unhideWhenUsed="1" w:qFormat="1"/>
@@ -778,7 +851,6 @@
     <w:lsdException w:name="HTML Sample" w:semiHidden="1" w:unhideWhenUsed="1"/>
     <w:lsdException w:name="HTML Typewriter" w:semiHidden="1" w:unhideWhenUsed="1"/>
     <w:lsdException w:name="HTML Variable" w:semiHidden="1" w:unhideWhenUsed="1"/>
-    <w:lsdException w:name="Normal Table" w:semiHidden="1" w:unhideWhenUsed="1"/>
     <w:lsdException w:name="annotation subject" w:semiHidden="1" w:unhideWhenUsed="1"/>
     <w:lsdException w:name="No List" w:semiHidden="1" w:unhideWhenUsed="1"/>
     <w:lsdException w:name="Outline List 1" w:semiHidden="1" w:unhideWhenUsed="1"/>
@@ -824,11 +896,9 @@
     <w:lsdException w:name="Table Subtle 1" w:semiHidden="1" w:unhideWhenUsed="1"/>
     <w:lsdException w:name="Table Subtle 2" w:semiHidden="1" w:unhideWhenUsed="1"/>
     <w:lsdException w:name="Table Web 1" w:semiHidden="1" w:unhideWhenUsed="1"/>
-    <w:lsdException w:name="Table Web 2" w:semiHidden="1" w:unhideWhenUsed="1"/>
     <w:lsdException w:name="Table Web 3" w:semiHidden="1" w:unhideWhenUsed="1"/>
     <w:lsdException w:name="Balloon Text" w:semiHidden="1" w:unhideWhenUsed="1"/>
     <w:lsdException w:name="Table Grid" w:uiPriority="39"/>
-    <w:lsdException w:name="Table Theme" w:semiHidden="1" w:unhideWhenUsed="1"/>
     <w:lsdException w:name="Note Level 1" w:semiHidden="1" w:unhideWhenUsed="1"/>
     <w:lsdException w:name="Note Level 2" w:semiHidden="1" w:unhideWhenUsed="1"/>
     <w:lsdException w:name="Note Level 3" w:semiHidden="1" w:unhideWhenUsed="1"/>
@@ -1053,6 +1123,8 @@
     <w:lsdException w:name="List Table 5 Dark Accent 6" w:uiPriority="50"/>
     <w:lsdException w:name="List Table 6 Colorful Accent 6" w:uiPriority="51"/>
     <w:lsdException w:name="List Table 7 Colorful Accent 6" w:uiPriority="52"/>
+    <w:lsdException w:name="Mention" w:semiHidden="1" w:unhideWhenUsed="1"/>
+    <w:lsdException w:name="Smart Hyperlink" w:semiHidden="1" w:unhideWhenUsed="1"/>
   </w:latentStyles>
   <w:style w:type="paragraph" w:default="1" w:styleId="Normal">
     <w:name w:val="Normal"/>

</xml_diff>

<commit_message>
Edited the user case a bit
</commit_message>
<xml_diff>
--- a/doc/UserTestCase.docx
+++ b/doc/UserTestCase.docx
@@ -375,21 +375,51 @@
                 <w:rFonts w:ascii="AppleGothic" w:eastAsia="AppleGothic" w:hAnsi="AppleGothic"/>
                 <w:lang w:val="en-CA"/>
               </w:rPr>
-              <w:t>The user selects “Add Mood”, fills</w:t>
-            </w:r>
-            <w:r>
-              <w:rPr>
-                <w:rFonts w:ascii="AppleGothic" w:eastAsia="AppleGothic" w:hAnsi="AppleGothic"/>
-                <w:lang w:val="en-CA"/>
-              </w:rPr>
-              <w:t xml:space="preserve"> out the parameters, clicks ‘Add</w:t>
-            </w:r>
-            <w:r>
-              <w:rPr>
-                <w:rFonts w:ascii="AppleGothic" w:eastAsia="AppleGothic" w:hAnsi="AppleGothic"/>
-                <w:lang w:val="en-CA"/>
-              </w:rPr>
-              <w:t xml:space="preserve"> Mood”. Total Mood events increases by 1 for the user</w:t>
+              <w:t>The user selects ‘Add Mood’</w:t>
+            </w:r>
+            <w:r>
+              <w:rPr>
+                <w:rFonts w:ascii="AppleGothic" w:eastAsia="AppleGothic" w:hAnsi="AppleGothic"/>
+                <w:lang w:val="en-CA"/>
+              </w:rPr>
+              <w:t xml:space="preserve">, </w:t>
+            </w:r>
+            <w:r>
+              <w:rPr>
+                <w:rFonts w:ascii="AppleGothic" w:eastAsia="AppleGothic" w:hAnsi="AppleGothic"/>
+                <w:lang w:val="en-CA"/>
+              </w:rPr>
+              <w:t>system presents textfields for the</w:t>
+            </w:r>
+            <w:bookmarkStart w:id="0" w:name="_GoBack"/>
+            <w:bookmarkEnd w:id="0"/>
+            <w:r>
+              <w:rPr>
+                <w:rFonts w:ascii="AppleGothic" w:eastAsia="AppleGothic" w:hAnsi="AppleGothic"/>
+                <w:lang w:val="en-CA"/>
+              </w:rPr>
+              <w:t xml:space="preserve"> user to enter mood parameters, user </w:t>
+            </w:r>
+            <w:r>
+              <w:rPr>
+                <w:rFonts w:ascii="AppleGothic" w:eastAsia="AppleGothic" w:hAnsi="AppleGothic"/>
+                <w:lang w:val="en-CA"/>
+              </w:rPr>
+              <w:t>fills</w:t>
+            </w:r>
+            <w:r>
+              <w:rPr>
+                <w:rFonts w:ascii="AppleGothic" w:eastAsia="AppleGothic" w:hAnsi="AppleGothic"/>
+                <w:lang w:val="en-CA"/>
+              </w:rPr>
+              <w:t xml:space="preserve"> out the parameters, clicks ‘Set Mood’</w:t>
+            </w:r>
+            <w:r>
+              <w:rPr>
+                <w:rFonts w:ascii="AppleGothic" w:eastAsia="AppleGothic" w:hAnsi="AppleGothic"/>
+                <w:lang w:val="en-CA"/>
+              </w:rPr>
+              <w:t>. Total Mood events increases by 1 for the user</w:t>
             </w:r>
           </w:p>
           <w:p>
@@ -611,8 +641,6 @@
               </w:rPr>
               <w:t>a</w:t>
             </w:r>
-            <w:bookmarkStart w:id="0" w:name="_GoBack"/>
-            <w:bookmarkEnd w:id="0"/>
             <w:r>
               <w:rPr>
                 <w:rFonts w:ascii="AppleGothic" w:eastAsia="AppleGothic" w:hAnsi="AppleGothic"/>
@@ -851,6 +879,7 @@
     <w:lsdException w:name="HTML Sample" w:semiHidden="1" w:unhideWhenUsed="1"/>
     <w:lsdException w:name="HTML Typewriter" w:semiHidden="1" w:unhideWhenUsed="1"/>
     <w:lsdException w:name="HTML Variable" w:semiHidden="1" w:unhideWhenUsed="1"/>
+    <w:lsdException w:name="Normal Table" w:semiHidden="1" w:unhideWhenUsed="1"/>
     <w:lsdException w:name="annotation subject" w:semiHidden="1" w:unhideWhenUsed="1"/>
     <w:lsdException w:name="No List" w:semiHidden="1" w:unhideWhenUsed="1"/>
     <w:lsdException w:name="Outline List 1" w:semiHidden="1" w:unhideWhenUsed="1"/>
@@ -896,9 +925,11 @@
     <w:lsdException w:name="Table Subtle 1" w:semiHidden="1" w:unhideWhenUsed="1"/>
     <w:lsdException w:name="Table Subtle 2" w:semiHidden="1" w:unhideWhenUsed="1"/>
     <w:lsdException w:name="Table Web 1" w:semiHidden="1" w:unhideWhenUsed="1"/>
+    <w:lsdException w:name="Table Web 2" w:semiHidden="1" w:unhideWhenUsed="1"/>
     <w:lsdException w:name="Table Web 3" w:semiHidden="1" w:unhideWhenUsed="1"/>
     <w:lsdException w:name="Balloon Text" w:semiHidden="1" w:unhideWhenUsed="1"/>
     <w:lsdException w:name="Table Grid" w:uiPriority="39"/>
+    <w:lsdException w:name="Table Theme" w:semiHidden="1" w:unhideWhenUsed="1"/>
     <w:lsdException w:name="Note Level 1" w:semiHidden="1" w:unhideWhenUsed="1"/>
     <w:lsdException w:name="Note Level 2" w:semiHidden="1" w:unhideWhenUsed="1"/>
     <w:lsdException w:name="Note Level 3" w:semiHidden="1" w:unhideWhenUsed="1"/>

</xml_diff>